<commit_message>
arquivo minimundo alterado e enviado para o repositorio
</commit_message>
<xml_diff>
--- a/miniMundo WebChanell system DESKTOP.docx
+++ b/miniMundo WebChanell system DESKTOP.docx
@@ -134,6 +134,13 @@
       <w:proofErr w:type="gramEnd"/>
       <w:r>
         <w:t xml:space="preserve"> vista o cliente poderá pagar antes ou depois da realização do serviço. Sendo no cartão, será solicitado ao cliente que o mesmo pague antes de fazer o serviço.</w:t>
+      </w:r>
+    </w:p>
+    <w:p/>
+    <w:p/>
+    <w:p>
+      <w:r>
+        <w:t>fdsafdsafdsafdsfdsfdsafdsadsafdsafds</w:t>
       </w:r>
       <w:bookmarkStart w:id="0" w:name="_GoBack"/>
       <w:bookmarkEnd w:id="0"/>

</xml_diff>